<commit_message>
Added Mac DB Setup Documentation
</commit_message>
<xml_diff>
--- a/documentation/Backend Setup Documentation/How to Setup DB Locally Documentation.docx
+++ b/documentation/Backend Setup Documentation/How to Setup DB Locally Documentation.docx
@@ -148,8 +148,6 @@
       <w:r>
         <w:t xml:space="preserve">and arch the build architecture (winx64). </w:t>
       </w:r>
-      <w:bookmarkStart w:id="0" w:name="_GoBack"/>
-      <w:bookmarkEnd w:id="0"/>
     </w:p>
     <w:p>
       <w:pPr>
@@ -580,12 +578,12 @@
           <w:numId w:val="1"/>
         </w:numPr>
       </w:pPr>
-      <w:bookmarkStart w:id="1" w:name="_Hlk506221442"/>
+      <w:bookmarkStart w:id="0" w:name="_Hlk506221442"/>
       <w:r>
         <w:t>127.0.0.1 means localhost, change the user and password fields to match the username and password you chose for MySQL, the database name is shown in the screenshot below and port is 3306 which is the default. If you change the port while setting up MySQL, make sure to change port to that port number.</w:t>
       </w:r>
     </w:p>
-    <w:bookmarkEnd w:id="1"/>
+    <w:bookmarkEnd w:id="0"/>
     <w:p>
       <w:pPr>
         <w:pStyle w:val="a3"/>
@@ -849,6 +847,113 @@
       </w:r>
     </w:p>
     <w:p/>
+    <w:p/>
+    <w:p/>
+    <w:p/>
+    <w:p/>
+    <w:p/>
+    <w:p/>
+    <w:p/>
+    <w:p/>
+    <w:p/>
+    <w:p/>
+    <w:p>
+      <w:pPr>
+        <w:rPr>
+          <w:b/>
+          <w:u w:val="single"/>
+        </w:rPr>
+      </w:pPr>
+      <w:r>
+        <w:rPr>
+          <w:b/>
+          <w:u w:val="single"/>
+        </w:rPr>
+        <w:lastRenderedPageBreak/>
+        <w:t>Database Setup for Mac</w:t>
+      </w:r>
+    </w:p>
+    <w:p>
+      <w:r>
+        <w:t>For Mac users, setting up local database is really easy.</w:t>
+      </w:r>
+    </w:p>
+    <w:p>
+      <w:pPr>
+        <w:pStyle w:val="a3"/>
+        <w:numPr>
+          <w:ilvl w:val="0"/>
+          <w:numId w:val="2"/>
+        </w:numPr>
+      </w:pPr>
+      <w:r>
+        <w:t>We are using MySQL so you need to install mysql. You can use almost any package installers, here I assume you use “homebrew” (if not, I highly recommend you to  use it).</w:t>
+      </w:r>
+    </w:p>
+    <w:p>
+      <w:r>
+        <w:t xml:space="preserve">  </w:t>
+      </w:r>
+      <w:r>
+        <w:tab/>
+        <w:t xml:space="preserve">  </w:t>
+      </w:r>
+      <w:r>
+        <w:t xml:space="preserve">  So, in terminal, do  “brew install mysql” or equivalent</w:t>
+      </w:r>
+    </w:p>
+    <w:p>
+      <w:pPr>
+        <w:pStyle w:val="a3"/>
+        <w:numPr>
+          <w:ilvl w:val="0"/>
+          <w:numId w:val="2"/>
+        </w:numPr>
+      </w:pPr>
+      <w:r>
+        <w:t>MySQL server might not be running after installation with Brew. So do “brew services start mysql” or “mysql.server start” (you might need to enter your password)</w:t>
+      </w:r>
+    </w:p>
+    <w:p>
+      <w:pPr>
+        <w:pStyle w:val="a3"/>
+        <w:numPr>
+          <w:ilvl w:val="0"/>
+          <w:numId w:val="2"/>
+        </w:numPr>
+      </w:pPr>
+      <w:r>
+        <w:t>In terminal, do “mysql_secure_installation”, then follow the prompt the set up your password (other questions I said no, but yes will work as well)</w:t>
+      </w:r>
+    </w:p>
+    <w:p>
+      <w:pPr>
+        <w:pStyle w:val="a3"/>
+        <w:numPr>
+          <w:ilvl w:val="0"/>
+          <w:numId w:val="2"/>
+        </w:numPr>
+      </w:pPr>
+      <w:r>
+        <w:t>Go</w:t>
+      </w:r>
+      <w:r>
+        <w:t xml:space="preserve"> to “umbuy/project/umbuy/database” where database.sql lives, do:           mysql -u root -p -e “source database.sql”</w:t>
+      </w:r>
+    </w:p>
+    <w:p>
+      <w:r>
+        <w:t xml:space="preserve">    This will create</w:t>
+      </w:r>
+      <w:r>
+        <w:t xml:space="preserve"> the database and table for project UMBUY </w:t>
+      </w:r>
+      <w:bookmarkStart w:id="1" w:name="_GoBack"/>
+      <w:bookmarkEnd w:id="1"/>
+      <w:r>
+        <w:t>running locally.</w:t>
+      </w:r>
+    </w:p>
     <w:sectPr>
       <w:pgSz w:w="12240" w:h="15840"/>
       <w:pgMar w:top="1440" w:right="1440" w:bottom="1440" w:left="1440" w:header="708" w:footer="708" w:gutter="0"/>
@@ -912,6 +1017,92 @@
 <file path=word/numbering.xml><?xml version="1.0" encoding="utf-8"?>
 <w:numbering xmlns:wpc="http://schemas.microsoft.com/office/word/2010/wordprocessingCanvas" xmlns:cx="http://schemas.microsoft.com/office/drawing/2014/chartex" xmlns:cx1="http://schemas.microsoft.com/office/drawing/2015/9/8/chartex" xmlns:mc="http://schemas.openxmlformats.org/markup-compatibility/2006" xmlns:o="urn:schemas-microsoft-com:office:office" xmlns:r="http://schemas.openxmlformats.org/officeDocument/2006/relationships" xmlns:m="http://schemas.openxmlformats.org/officeDocument/2006/math" xmlns:v="urn:schemas-microsoft-com:vml" xmlns:wp14="http://schemas.microsoft.com/office/word/2010/wordprocessingDrawing" xmlns:wp="http://schemas.openxmlformats.org/drawingml/2006/wordprocessingDrawing" xmlns:w10="urn:schemas-microsoft-com:office:word" xmlns:w="http://schemas.openxmlformats.org/wordprocessingml/2006/main" xmlns:w14="http://schemas.microsoft.com/office/word/2010/wordml" xmlns:w15="http://schemas.microsoft.com/office/word/2012/wordml" xmlns:w16se="http://schemas.microsoft.com/office/word/2015/wordml/symex" xmlns:wpg="http://schemas.microsoft.com/office/word/2010/wordprocessingGroup" xmlns:wpi="http://schemas.microsoft.com/office/word/2010/wordprocessingInk" xmlns:wne="http://schemas.microsoft.com/office/word/2006/wordml" xmlns:wps="http://schemas.microsoft.com/office/word/2010/wordprocessingShape" mc:Ignorable="w14 w15 w16se wp14">
   <w:abstractNum w:abstractNumId="0" w15:restartNumberingAfterBreak="0">
+    <w:nsid w:val="0B0D1AFC"/>
+    <w:multiLevelType w:val="hybridMultilevel"/>
+    <w:tmpl w:val="44865BAA"/>
+    <w:lvl w:ilvl="0" w:tplc="0409000F">
+      <w:start w:val="1"/>
+      <w:numFmt w:val="decimal"/>
+      <w:lvlText w:val="%1."/>
+      <w:lvlJc w:val="left"/>
+      <w:pPr>
+        <w:ind w:left="917" w:hanging="360"/>
+      </w:pPr>
+    </w:lvl>
+    <w:lvl w:ilvl="1" w:tplc="04090019" w:tentative="1">
+      <w:start w:val="1"/>
+      <w:numFmt w:val="lowerLetter"/>
+      <w:lvlText w:val="%2."/>
+      <w:lvlJc w:val="left"/>
+      <w:pPr>
+        <w:ind w:left="1637" w:hanging="360"/>
+      </w:pPr>
+    </w:lvl>
+    <w:lvl w:ilvl="2" w:tplc="0409001B" w:tentative="1">
+      <w:start w:val="1"/>
+      <w:numFmt w:val="lowerRoman"/>
+      <w:lvlText w:val="%3."/>
+      <w:lvlJc w:val="right"/>
+      <w:pPr>
+        <w:ind w:left="2357" w:hanging="180"/>
+      </w:pPr>
+    </w:lvl>
+    <w:lvl w:ilvl="3" w:tplc="0409000F" w:tentative="1">
+      <w:start w:val="1"/>
+      <w:numFmt w:val="decimal"/>
+      <w:lvlText w:val="%4."/>
+      <w:lvlJc w:val="left"/>
+      <w:pPr>
+        <w:ind w:left="3077" w:hanging="360"/>
+      </w:pPr>
+    </w:lvl>
+    <w:lvl w:ilvl="4" w:tplc="04090019" w:tentative="1">
+      <w:start w:val="1"/>
+      <w:numFmt w:val="lowerLetter"/>
+      <w:lvlText w:val="%5."/>
+      <w:lvlJc w:val="left"/>
+      <w:pPr>
+        <w:ind w:left="3797" w:hanging="360"/>
+      </w:pPr>
+    </w:lvl>
+    <w:lvl w:ilvl="5" w:tplc="0409001B" w:tentative="1">
+      <w:start w:val="1"/>
+      <w:numFmt w:val="lowerRoman"/>
+      <w:lvlText w:val="%6."/>
+      <w:lvlJc w:val="right"/>
+      <w:pPr>
+        <w:ind w:left="4517" w:hanging="180"/>
+      </w:pPr>
+    </w:lvl>
+    <w:lvl w:ilvl="6" w:tplc="0409000F" w:tentative="1">
+      <w:start w:val="1"/>
+      <w:numFmt w:val="decimal"/>
+      <w:lvlText w:val="%7."/>
+      <w:lvlJc w:val="left"/>
+      <w:pPr>
+        <w:ind w:left="5237" w:hanging="360"/>
+      </w:pPr>
+    </w:lvl>
+    <w:lvl w:ilvl="7" w:tplc="04090019" w:tentative="1">
+      <w:start w:val="1"/>
+      <w:numFmt w:val="lowerLetter"/>
+      <w:lvlText w:val="%8."/>
+      <w:lvlJc w:val="left"/>
+      <w:pPr>
+        <w:ind w:left="5957" w:hanging="360"/>
+      </w:pPr>
+    </w:lvl>
+    <w:lvl w:ilvl="8" w:tplc="0409001B" w:tentative="1">
+      <w:start w:val="1"/>
+      <w:numFmt w:val="lowerRoman"/>
+      <w:lvlText w:val="%9."/>
+      <w:lvlJc w:val="right"/>
+      <w:pPr>
+        <w:ind w:left="6677" w:hanging="180"/>
+      </w:pPr>
+    </w:lvl>
+  </w:abstractNum>
+  <w:abstractNum w:abstractNumId="1" w15:restartNumberingAfterBreak="0">
     <w:nsid w:val="5F463C05"/>
     <w:multiLevelType w:val="hybridMultilevel"/>
     <w:tmpl w:val="C3FC50AA"/>
@@ -1004,6 +1195,9 @@
     </w:lvl>
   </w:abstractNum>
   <w:num w:numId="1">
+    <w:abstractNumId w:val="1"/>
+  </w:num>
+  <w:num w:numId="2">
     <w:abstractNumId w:val="0"/>
   </w:num>
 </w:numbering>
@@ -1411,7 +1605,6 @@
   <w:style w:type="character" w:default="1" w:styleId="a0">
     <w:name w:val="Default Paragraph Font"/>
     <w:uiPriority w:val="1"/>
-    <w:semiHidden/>
     <w:unhideWhenUsed/>
   </w:style>
   <w:style w:type="table" w:default="1" w:styleId="a1">

</xml_diff>

<commit_message>
updated documentation for database
</commit_message>
<xml_diff>
--- a/documentation/Backend Setup Documentation/How to Setup DB Locally Documentation.docx
+++ b/documentation/Backend Setup Documentation/How to Setup DB Locally Documentation.docx
@@ -1,6 +1,6 @@
 
 <file path=word/document.xml><?xml version="1.0" encoding="utf-8"?>
-<w:document xmlns:wpc="http://schemas.microsoft.com/office/word/2010/wordprocessingCanvas" xmlns:cx="http://schemas.microsoft.com/office/drawing/2014/chartex" xmlns:cx1="http://schemas.microsoft.com/office/drawing/2015/9/8/chartex" xmlns:mc="http://schemas.openxmlformats.org/markup-compatibility/2006" xmlns:o="urn:schemas-microsoft-com:office:office" xmlns:r="http://schemas.openxmlformats.org/officeDocument/2006/relationships" xmlns:m="http://schemas.openxmlformats.org/officeDocument/2006/math" xmlns:v="urn:schemas-microsoft-com:vml" xmlns:wp14="http://schemas.microsoft.com/office/word/2010/wordprocessingDrawing" xmlns:wp="http://schemas.openxmlformats.org/drawingml/2006/wordprocessingDrawing" xmlns:w10="urn:schemas-microsoft-com:office:word" xmlns:w="http://schemas.openxmlformats.org/wordprocessingml/2006/main" xmlns:w14="http://schemas.microsoft.com/office/word/2010/wordml" xmlns:w15="http://schemas.microsoft.com/office/word/2012/wordml" xmlns:w16se="http://schemas.microsoft.com/office/word/2015/wordml/symex" xmlns:wpg="http://schemas.microsoft.com/office/word/2010/wordprocessingGroup" xmlns:wpi="http://schemas.microsoft.com/office/word/2010/wordprocessingInk" xmlns:wne="http://schemas.microsoft.com/office/word/2006/wordml" xmlns:wps="http://schemas.microsoft.com/office/word/2010/wordprocessingShape" mc:Ignorable="w14 w15 w16se wp14">
+<w:document xmlns:wpc="http://schemas.microsoft.com/office/word/2010/wordprocessingCanvas" xmlns:cx="http://schemas.microsoft.com/office/drawing/2014/chartex" xmlns:cx1="http://schemas.microsoft.com/office/drawing/2015/9/8/chartex" xmlns:cx2="http://schemas.microsoft.com/office/drawing/2015/10/21/chartex" xmlns:cx3="http://schemas.microsoft.com/office/drawing/2016/5/9/chartex" xmlns:cx4="http://schemas.microsoft.com/office/drawing/2016/5/10/chartex" xmlns:cx5="http://schemas.microsoft.com/office/drawing/2016/5/11/chartex" xmlns:cx6="http://schemas.microsoft.com/office/drawing/2016/5/12/chartex" xmlns:cx7="http://schemas.microsoft.com/office/drawing/2016/5/13/chartex" xmlns:cx8="http://schemas.microsoft.com/office/drawing/2016/5/14/chartex" xmlns:mc="http://schemas.openxmlformats.org/markup-compatibility/2006" xmlns:aink="http://schemas.microsoft.com/office/drawing/2016/ink" xmlns:am3d="http://schemas.microsoft.com/office/drawing/2017/model3d" xmlns:o="urn:schemas-microsoft-com:office:office" xmlns:r="http://schemas.openxmlformats.org/officeDocument/2006/relationships" xmlns:m="http://schemas.openxmlformats.org/officeDocument/2006/math" xmlns:v="urn:schemas-microsoft-com:vml" xmlns:wp14="http://schemas.microsoft.com/office/word/2010/wordprocessingDrawing" xmlns:wp="http://schemas.openxmlformats.org/drawingml/2006/wordprocessingDrawing" xmlns:w10="urn:schemas-microsoft-com:office:word" xmlns:w="http://schemas.openxmlformats.org/wordprocessingml/2006/main" xmlns:w14="http://schemas.microsoft.com/office/word/2010/wordml" xmlns:w15="http://schemas.microsoft.com/office/word/2012/wordml" xmlns:w16cid="http://schemas.microsoft.com/office/word/2016/wordml/cid" xmlns:w16se="http://schemas.microsoft.com/office/word/2015/wordml/symex" xmlns:wpg="http://schemas.microsoft.com/office/word/2010/wordprocessingGroup" xmlns:wpi="http://schemas.microsoft.com/office/word/2010/wordprocessingInk" xmlns:wne="http://schemas.microsoft.com/office/word/2006/wordml" xmlns:wps="http://schemas.microsoft.com/office/word/2010/wordprocessingShape" mc:Ignorable="w14 w15 w16se w16cid wp14">
   <w:body>
     <w:p>
       <w:pPr>
@@ -24,17 +24,31 @@
     </w:p>
     <w:p>
       <w:pPr>
-        <w:jc w:val="center"/>
         <w:rPr>
           <w:b/>
-          <w:sz w:val="28"/>
           <w:u w:val="single"/>
         </w:rPr>
       </w:pPr>
-    </w:p>
-    <w:p>
-      <w:pPr>
-        <w:pStyle w:val="a3"/>
+      <w:r>
+        <w:rPr>
+          <w:b/>
+          <w:u w:val="single"/>
+        </w:rPr>
+        <w:t xml:space="preserve">Database Setup for </w:t>
+      </w:r>
+      <w:r>
+        <w:rPr>
+          <w:b/>
+          <w:u w:val="single"/>
+        </w:rPr>
+        <w:t>Windows</w:t>
+      </w:r>
+      <w:bookmarkStart w:id="0" w:name="_GoBack"/>
+      <w:bookmarkEnd w:id="0"/>
+    </w:p>
+    <w:p>
+      <w:pPr>
+        <w:pStyle w:val="ListParagraph"/>
         <w:ind w:left="0"/>
       </w:pPr>
       <w:r>
@@ -43,7 +57,7 @@
     </w:p>
     <w:p>
       <w:pPr>
-        <w:pStyle w:val="a3"/>
+        <w:pStyle w:val="ListParagraph"/>
         <w:ind w:left="0"/>
       </w:pPr>
       <w:r>
@@ -52,7 +66,7 @@
     </w:p>
     <w:p>
       <w:pPr>
-        <w:pStyle w:val="a3"/>
+        <w:pStyle w:val="ListParagraph"/>
         <w:ind w:left="0"/>
       </w:pPr>
       <w:r>
@@ -61,17 +75,18 @@
     </w:p>
     <w:p>
       <w:pPr>
-        <w:pStyle w:val="a3"/>
+        <w:pStyle w:val="ListParagraph"/>
         <w:ind w:left="0"/>
       </w:pPr>
     </w:p>
     <w:p>
       <w:pPr>
-        <w:pStyle w:val="a3"/>
+        <w:pStyle w:val="ListParagraph"/>
         <w:numPr>
           <w:ilvl w:val="0"/>
           <w:numId w:val="1"/>
         </w:numPr>
+        <w:spacing w:line="256" w:lineRule="auto"/>
       </w:pPr>
       <w:r>
         <w:t>Download msi installer from http://dev.mysql.com/downloads/windows/installer/</w:t>
@@ -79,11 +94,12 @@
     </w:p>
     <w:p>
       <w:pPr>
-        <w:pStyle w:val="a3"/>
+        <w:pStyle w:val="ListParagraph"/>
         <w:numPr>
           <w:ilvl w:val="0"/>
           <w:numId w:val="1"/>
         </w:numPr>
+        <w:spacing w:line="256" w:lineRule="auto"/>
       </w:pPr>
       <w:r>
         <w:t>Install the msi installer and follow the steps</w:t>
@@ -91,11 +107,12 @@
     </w:p>
     <w:p>
       <w:pPr>
-        <w:pStyle w:val="a3"/>
+        <w:pStyle w:val="ListParagraph"/>
         <w:numPr>
           <w:ilvl w:val="0"/>
           <w:numId w:val="1"/>
         </w:numPr>
+        <w:spacing w:line="256" w:lineRule="auto"/>
       </w:pPr>
       <w:r>
         <w:t>Choose the Standalone MySQL Server and select port 3306</w:t>
@@ -103,502 +120,139 @@
     </w:p>
     <w:p>
       <w:pPr>
-        <w:pStyle w:val="a3"/>
+        <w:pStyle w:val="ListParagraph"/>
         <w:numPr>
           <w:ilvl w:val="0"/>
           <w:numId w:val="1"/>
         </w:numPr>
-      </w:pPr>
-      <w:r>
-        <w:t>If MySQL Workbench did not get installed, you can download it at:   http://dev.mysql.com/downloads/workbench/ and install it.</w:t>
-      </w:r>
-    </w:p>
-    <w:p>
-      <w:pPr>
-        <w:pStyle w:val="a3"/>
+        <w:spacing w:line="256" w:lineRule="auto"/>
+      </w:pPr>
+      <w:r>
+        <w:t>If MySQL Workbench did not get installed, you can download it at:</w:t>
+      </w:r>
+    </w:p>
+    <w:p>
+      <w:pPr>
+        <w:pStyle w:val="ListParagraph"/>
         <w:numPr>
           <w:ilvl w:val="0"/>
           <w:numId w:val="1"/>
         </w:numPr>
       </w:pPr>
       <w:r>
-        <w:t xml:space="preserve">MySQL Workbench can be installed using the Windows MSI Installer package. The MSI package bears the name </w:t>
-      </w:r>
-    </w:p>
-    <w:p>
-      <w:pPr>
-        <w:pStyle w:val="a3"/>
+        <w:t xml:space="preserve">Download MySql WorkBench from </w:t>
+      </w:r>
+      <w:hyperlink r:id="rId7" w:history="1">
+        <w:r>
+          <w:rPr>
+            <w:rStyle w:val="Hyperlink"/>
+          </w:rPr>
+          <w:t>https://dev.mysql.com/downloads/workbench/6.3.html</w:t>
+        </w:r>
+      </w:hyperlink>
+      <w:r>
+        <w:t xml:space="preserve"> </w:t>
+      </w:r>
+    </w:p>
+    <w:p>
+      <w:pPr>
+        <w:pStyle w:val="ListParagraph"/>
         <w:numPr>
           <w:ilvl w:val="0"/>
           <w:numId w:val="1"/>
         </w:numPr>
       </w:pPr>
       <w:r>
-        <w:t xml:space="preserve">mysql-workbench-community-version-winarch.msi, where version indicates the MySQL Workbench version number, </w:t>
-      </w:r>
-    </w:p>
-    <w:p>
-      <w:pPr>
-        <w:pStyle w:val="a3"/>
+        <w:t>Install the msi installer and run it</w:t>
+      </w:r>
+    </w:p>
+    <w:p>
+      <w:pPr>
+        <w:pStyle w:val="ListParagraph"/>
         <w:numPr>
           <w:ilvl w:val="0"/>
           <w:numId w:val="1"/>
         </w:numPr>
-      </w:pPr>
-      <w:r>
-        <w:t xml:space="preserve">and arch the build architecture (winx64). </w:t>
-      </w:r>
-    </w:p>
-    <w:p>
-      <w:pPr>
-        <w:pStyle w:val="a3"/>
+        <w:rPr>
+          <w:color w:val="000000" w:themeColor="text1"/>
+        </w:rPr>
+      </w:pPr>
+      <w:r>
+        <w:rPr>
+          <w:color w:val="000000" w:themeColor="text1"/>
+        </w:rPr>
+        <w:t xml:space="preserve">By default it will get installed at </w:t>
+      </w:r>
+      <w:r>
+        <w:rPr>
+          <w:color w:val="FFC000"/>
+        </w:rPr>
+        <w:t>C:\Program Files\MySQL\MySQL Workbench 6.3 CE\</w:t>
+      </w:r>
+    </w:p>
+    <w:p>
+      <w:pPr>
+        <w:pStyle w:val="ListParagraph"/>
         <w:numPr>
           <w:ilvl w:val="0"/>
           <w:numId w:val="1"/>
         </w:numPr>
-      </w:pPr>
-      <w:r>
-        <w:t>For us, the MySQL Workbench was located at: C:\Program Files\MySQL\MySQL Workbench 6.3 CE. By default, it should install everything for MySQL under</w:t>
-      </w:r>
-    </w:p>
-    <w:p>
-      <w:pPr>
-        <w:pStyle w:val="a3"/>
+        <w:rPr>
+          <w:color w:val="000000" w:themeColor="text1"/>
+        </w:rPr>
+      </w:pPr>
+      <w:r>
+        <w:rPr>
+          <w:color w:val="000000" w:themeColor="text1"/>
+        </w:rPr>
+        <w:t xml:space="preserve">Go to </w:t>
+      </w:r>
+      <w:r>
+        <w:rPr>
+          <w:color w:val="FFC000"/>
+        </w:rPr>
+        <w:t>C:\Program Files\MySQL\MySQL Workbench 6.3 CE</w:t>
+      </w:r>
+      <w:r>
+        <w:rPr>
+          <w:color w:val="FFC000"/>
+        </w:rPr>
+        <w:t xml:space="preserve">\ </w:t>
+      </w:r>
+      <w:r>
+        <w:rPr>
+          <w:color w:val="000000" w:themeColor="text1"/>
+        </w:rPr>
+        <w:t xml:space="preserve"> and open </w:t>
+      </w:r>
+      <w:r>
+        <w:rPr>
+          <w:color w:val="000000" w:themeColor="text1"/>
+        </w:rPr>
+        <w:t>MySQLWorkbench.exe</w:t>
+      </w:r>
+    </w:p>
+    <w:p>
+      <w:pPr>
+        <w:pStyle w:val="ListParagraph"/>
         <w:numPr>
           <w:ilvl w:val="0"/>
           <w:numId w:val="1"/>
         </w:numPr>
-      </w:pPr>
-      <w:r>
-        <w:t>C:\Program Files\MySQL. Go to the directory where MySQL Workbench is located.</w:t>
-      </w:r>
-    </w:p>
-    <w:p>
-      <w:pPr>
-        <w:pStyle w:val="a3"/>
-        <w:numPr>
-          <w:ilvl w:val="0"/>
-          <w:numId w:val="1"/>
-        </w:numPr>
-      </w:pPr>
-      <w:r>
-        <w:t>Open MySQLWorkbench.exe</w:t>
-      </w:r>
-    </w:p>
-    <w:p>
-      <w:pPr>
-        <w:pStyle w:val="a3"/>
-        <w:numPr>
-          <w:ilvl w:val="0"/>
-          <w:numId w:val="1"/>
-        </w:numPr>
-      </w:pPr>
-      <w:r>
-        <w:t>Click File tab -&gt; Open Model</w:t>
-      </w:r>
-    </w:p>
-    <w:p>
-      <w:pPr>
-        <w:pStyle w:val="a3"/>
-        <w:numPr>
-          <w:ilvl w:val="0"/>
-          <w:numId w:val="1"/>
-        </w:numPr>
-      </w:pPr>
-      <w:r>
-        <w:t>Select the database.mwb from our project at umbuy</w:t>
-      </w:r>
-      <w:r>
-        <w:t>\project\umbuy\web\</w:t>
-      </w:r>
-      <w:r>
-        <w:t>src\app\persistence</w:t>
-      </w:r>
-    </w:p>
-    <w:p>
-      <w:pPr>
-        <w:pStyle w:val="a3"/>
-        <w:numPr>
-          <w:ilvl w:val="0"/>
-          <w:numId w:val="1"/>
-        </w:numPr>
-      </w:pPr>
-      <w:r>
-        <w:t>That should import our databases into your local MySQL Workbench for you to see.</w:t>
-      </w:r>
-    </w:p>
-    <w:p>
-      <w:pPr>
-        <w:pStyle w:val="a3"/>
-        <w:numPr>
-          <w:ilvl w:val="0"/>
-          <w:numId w:val="1"/>
-        </w:numPr>
-      </w:pPr>
-      <w:r>
-        <w:t>We need to synchronize our database to localhost to be able to connect to it through express. Click Database tab -&gt; Synchronize model</w:t>
-      </w:r>
-    </w:p>
-    <w:p>
-      <w:pPr>
-        <w:pStyle w:val="a3"/>
-        <w:numPr>
-          <w:ilvl w:val="0"/>
-          <w:numId w:val="1"/>
-        </w:numPr>
-      </w:pPr>
-      <w:r>
-        <w:t>The only thing you need to change is the user name and password to match the user name and password you entered when you installed MySQL Server in step 2-3</w:t>
-      </w:r>
-    </w:p>
-    <w:p>
-      <w:pPr>
-        <w:pStyle w:val="a3"/>
-        <w:numPr>
-          <w:ilvl w:val="0"/>
-          <w:numId w:val="1"/>
-        </w:numPr>
-      </w:pPr>
-      <w:r>
-        <w:t>Continue to push next until the dialog closes. Now your database should be running locally, and you should be able to connect locally.</w:t>
-      </w:r>
-    </w:p>
-    <w:p>
-      <w:pPr>
-        <w:pStyle w:val="a3"/>
-        <w:numPr>
-          <w:ilvl w:val="0"/>
-          <w:numId w:val="1"/>
-        </w:numPr>
-      </w:pPr>
-      <w:r>
-        <w:t xml:space="preserve"> You need to go to localhost.js in umbuy</w:t>
-      </w:r>
-      <w:r>
-        <w:t>\project\umbuy\web\</w:t>
-      </w:r>
-      <w:r>
-        <w:t>src\app\persistence and update:</w:t>
-      </w:r>
-    </w:p>
-    <w:p>
-      <w:pPr>
-        <w:pStyle w:val="a3"/>
-        <w:shd w:val="clear" w:color="auto" w:fill="FFFFFF"/>
-        <w:spacing w:after="0" w:line="330" w:lineRule="atLeast"/>
-        <w:rPr>
-          <w:rFonts w:ascii="Consolas" w:eastAsia="Times New Roman" w:hAnsi="Consolas" w:cs="Times New Roman"/>
-          <w:color w:val="000000"/>
-          <w:sz w:val="24"/>
-          <w:szCs w:val="24"/>
-          <w:lang w:val="en-CA" w:eastAsia="en-CA"/>
-        </w:rPr>
-      </w:pPr>
-      <w:r>
-        <w:rPr>
-          <w:rFonts w:ascii="Consolas" w:eastAsia="Times New Roman" w:hAnsi="Consolas" w:cs="Times New Roman"/>
-          <w:color w:val="0000FF"/>
-          <w:sz w:val="24"/>
-          <w:szCs w:val="24"/>
-          <w:lang w:val="en-CA" w:eastAsia="en-CA"/>
-        </w:rPr>
-        <w:t>var</w:t>
-      </w:r>
-      <w:r>
-        <w:rPr>
-          <w:rFonts w:ascii="Consolas" w:eastAsia="Times New Roman" w:hAnsi="Consolas" w:cs="Times New Roman"/>
-          <w:color w:val="000000"/>
-          <w:sz w:val="24"/>
-          <w:szCs w:val="24"/>
-          <w:lang w:val="en-CA" w:eastAsia="en-CA"/>
-        </w:rPr>
-        <w:t xml:space="preserve"> connection = mysql.createConnection({</w:t>
-      </w:r>
-    </w:p>
-    <w:p>
-      <w:pPr>
-        <w:shd w:val="clear" w:color="auto" w:fill="FFFFFF"/>
-        <w:spacing w:after="0" w:line="330" w:lineRule="atLeast"/>
-        <w:ind w:left="720" w:firstLine="720"/>
-        <w:rPr>
-          <w:rFonts w:ascii="Consolas" w:eastAsia="Times New Roman" w:hAnsi="Consolas" w:cs="Times New Roman"/>
-          <w:color w:val="000000"/>
-          <w:sz w:val="24"/>
-          <w:szCs w:val="24"/>
-          <w:lang w:val="en-CA" w:eastAsia="en-CA"/>
-        </w:rPr>
-      </w:pPr>
-      <w:r>
-        <w:rPr>
-          <w:rFonts w:ascii="Consolas" w:eastAsia="Times New Roman" w:hAnsi="Consolas" w:cs="Times New Roman"/>
-          <w:color w:val="000000"/>
-          <w:sz w:val="24"/>
-          <w:szCs w:val="24"/>
-          <w:lang w:val="en-CA" w:eastAsia="en-CA"/>
-        </w:rPr>
-        <w:t xml:space="preserve">host: </w:t>
-      </w:r>
-      <w:r>
-        <w:rPr>
-          <w:rFonts w:ascii="Consolas" w:eastAsia="Times New Roman" w:hAnsi="Consolas" w:cs="Times New Roman"/>
-          <w:color w:val="A31515"/>
-          <w:sz w:val="24"/>
-          <w:szCs w:val="24"/>
-          <w:lang w:val="en-CA" w:eastAsia="en-CA"/>
-        </w:rPr>
-        <w:t>‘127.0.0.1’</w:t>
-      </w:r>
-      <w:r>
-        <w:rPr>
-          <w:rFonts w:ascii="Consolas" w:eastAsia="Times New Roman" w:hAnsi="Consolas" w:cs="Times New Roman"/>
-          <w:color w:val="000000"/>
-          <w:sz w:val="24"/>
-          <w:szCs w:val="24"/>
-          <w:lang w:val="en-CA" w:eastAsia="en-CA"/>
-        </w:rPr>
-        <w:t xml:space="preserve">, </w:t>
-      </w:r>
-    </w:p>
-    <w:p>
-      <w:pPr>
-        <w:shd w:val="clear" w:color="auto" w:fill="FFFFFF"/>
-        <w:spacing w:after="0" w:line="330" w:lineRule="atLeast"/>
-        <w:ind w:left="720" w:firstLine="720"/>
-        <w:rPr>
-          <w:rFonts w:ascii="Consolas" w:eastAsia="Times New Roman" w:hAnsi="Consolas" w:cs="Times New Roman"/>
-          <w:color w:val="000000"/>
-          <w:sz w:val="24"/>
-          <w:szCs w:val="24"/>
-          <w:lang w:val="en-CA" w:eastAsia="en-CA"/>
-        </w:rPr>
-      </w:pPr>
-      <w:r>
-        <w:rPr>
-          <w:rFonts w:ascii="Consolas" w:eastAsia="Times New Roman" w:hAnsi="Consolas" w:cs="Times New Roman"/>
-          <w:color w:val="000000"/>
-          <w:sz w:val="24"/>
-          <w:szCs w:val="24"/>
-          <w:lang w:val="en-CA" w:eastAsia="en-CA"/>
-        </w:rPr>
-        <w:t xml:space="preserve">user: </w:t>
-      </w:r>
-      <w:r>
-        <w:rPr>
-          <w:rFonts w:ascii="Consolas" w:eastAsia="Times New Roman" w:hAnsi="Consolas" w:cs="Times New Roman"/>
-          <w:color w:val="A31515"/>
-          <w:sz w:val="24"/>
-          <w:szCs w:val="24"/>
-          <w:lang w:val="en-CA" w:eastAsia="en-CA"/>
-        </w:rPr>
-        <w:t>'yourLocalMySqlUsername'</w:t>
-      </w:r>
-      <w:r>
-        <w:rPr>
-          <w:rFonts w:ascii="Consolas" w:eastAsia="Times New Roman" w:hAnsi="Consolas" w:cs="Times New Roman"/>
-          <w:color w:val="000000"/>
-          <w:sz w:val="24"/>
-          <w:szCs w:val="24"/>
-          <w:lang w:val="en-CA" w:eastAsia="en-CA"/>
-        </w:rPr>
-        <w:t>,</w:t>
-      </w:r>
-    </w:p>
-    <w:p>
-      <w:pPr>
-        <w:shd w:val="clear" w:color="auto" w:fill="FFFFFF"/>
-        <w:spacing w:after="0" w:line="330" w:lineRule="atLeast"/>
-        <w:ind w:left="720"/>
-        <w:rPr>
-          <w:rFonts w:ascii="Consolas" w:eastAsia="Times New Roman" w:hAnsi="Consolas" w:cs="Times New Roman"/>
-          <w:color w:val="000000"/>
-          <w:sz w:val="24"/>
-          <w:szCs w:val="24"/>
-          <w:lang w:val="en-CA" w:eastAsia="en-CA"/>
-        </w:rPr>
-      </w:pPr>
-      <w:r>
-        <w:rPr>
-          <w:rFonts w:ascii="Consolas" w:eastAsia="Times New Roman" w:hAnsi="Consolas" w:cs="Times New Roman"/>
-          <w:color w:val="000000"/>
-          <w:sz w:val="24"/>
-          <w:szCs w:val="24"/>
-          <w:lang w:val="en-CA" w:eastAsia="en-CA"/>
-        </w:rPr>
-        <w:t xml:space="preserve"> </w:t>
-      </w:r>
-      <w:r>
-        <w:rPr>
-          <w:rFonts w:ascii="Consolas" w:eastAsia="Times New Roman" w:hAnsi="Consolas" w:cs="Times New Roman"/>
-          <w:color w:val="000000"/>
-          <w:sz w:val="24"/>
-          <w:szCs w:val="24"/>
-          <w:lang w:val="en-CA" w:eastAsia="en-CA"/>
-        </w:rPr>
-        <w:tab/>
-      </w:r>
-      <w:r>
-        <w:rPr>
-          <w:rFonts w:ascii="Consolas" w:eastAsia="Times New Roman" w:hAnsi="Consolas" w:cs="Times New Roman"/>
-          <w:color w:val="000000"/>
-          <w:sz w:val="24"/>
-          <w:szCs w:val="24"/>
-          <w:lang w:val="en-CA" w:eastAsia="en-CA"/>
-        </w:rPr>
-        <w:t xml:space="preserve">password: </w:t>
-      </w:r>
-      <w:r>
-        <w:rPr>
-          <w:rFonts w:ascii="Consolas" w:eastAsia="Times New Roman" w:hAnsi="Consolas" w:cs="Times New Roman"/>
-          <w:color w:val="A31515"/>
-          <w:sz w:val="24"/>
-          <w:szCs w:val="24"/>
-          <w:lang w:val="en-CA" w:eastAsia="en-CA"/>
-        </w:rPr>
-        <w:t>" yourLocalMySqlPassword"</w:t>
-      </w:r>
-      <w:r>
-        <w:rPr>
-          <w:rFonts w:ascii="Consolas" w:eastAsia="Times New Roman" w:hAnsi="Consolas" w:cs="Times New Roman"/>
-          <w:color w:val="000000"/>
-          <w:sz w:val="24"/>
-          <w:szCs w:val="24"/>
-          <w:lang w:val="en-CA" w:eastAsia="en-CA"/>
-        </w:rPr>
-        <w:t>,</w:t>
-      </w:r>
-    </w:p>
-    <w:p>
-      <w:pPr>
-        <w:shd w:val="clear" w:color="auto" w:fill="FFFFFF"/>
-        <w:spacing w:after="0" w:line="330" w:lineRule="atLeast"/>
-        <w:ind w:left="720" w:firstLine="720"/>
-        <w:rPr>
-          <w:rFonts w:ascii="Consolas" w:eastAsia="Times New Roman" w:hAnsi="Consolas" w:cs="Times New Roman"/>
-          <w:color w:val="000000"/>
-          <w:sz w:val="24"/>
-          <w:szCs w:val="24"/>
-          <w:lang w:val="en-CA" w:eastAsia="en-CA"/>
-        </w:rPr>
-      </w:pPr>
-      <w:r>
-        <w:rPr>
-          <w:rFonts w:ascii="Consolas" w:eastAsia="Times New Roman" w:hAnsi="Consolas" w:cs="Times New Roman"/>
-          <w:color w:val="000000"/>
-          <w:sz w:val="24"/>
-          <w:szCs w:val="24"/>
-          <w:lang w:val="en-CA" w:eastAsia="en-CA"/>
-        </w:rPr>
-        <w:t xml:space="preserve">database: </w:t>
-      </w:r>
-      <w:r>
-        <w:rPr>
-          <w:rFonts w:ascii="Consolas" w:eastAsia="Times New Roman" w:hAnsi="Consolas" w:cs="Times New Roman"/>
-          <w:color w:val="A31515"/>
-          <w:sz w:val="24"/>
-          <w:szCs w:val="24"/>
-          <w:lang w:val="en-CA" w:eastAsia="en-CA"/>
-        </w:rPr>
-        <w:t>'project4350'</w:t>
-      </w:r>
-      <w:r>
-        <w:rPr>
-          <w:rFonts w:ascii="Consolas" w:eastAsia="Times New Roman" w:hAnsi="Consolas" w:cs="Times New Roman"/>
-          <w:color w:val="000000"/>
-          <w:sz w:val="24"/>
-          <w:szCs w:val="24"/>
-          <w:lang w:val="en-CA" w:eastAsia="en-CA"/>
-        </w:rPr>
-        <w:t>,</w:t>
-      </w:r>
-    </w:p>
-    <w:p>
-      <w:pPr>
-        <w:pStyle w:val="a3"/>
-        <w:shd w:val="clear" w:color="auto" w:fill="FFFFFF"/>
-        <w:spacing w:after="0" w:line="330" w:lineRule="atLeast"/>
-        <w:ind w:firstLine="720"/>
-        <w:rPr>
-          <w:rFonts w:ascii="Consolas" w:eastAsia="Times New Roman" w:hAnsi="Consolas" w:cs="Times New Roman"/>
-          <w:color w:val="000000"/>
-          <w:sz w:val="24"/>
-          <w:szCs w:val="24"/>
-          <w:lang w:val="en-CA" w:eastAsia="en-CA"/>
-        </w:rPr>
-      </w:pPr>
-      <w:r>
-        <w:rPr>
-          <w:rFonts w:ascii="Consolas" w:eastAsia="Times New Roman" w:hAnsi="Consolas" w:cs="Times New Roman"/>
-          <w:color w:val="000000"/>
-          <w:sz w:val="24"/>
-          <w:szCs w:val="24"/>
-          <w:lang w:val="en-CA" w:eastAsia="en-CA"/>
-        </w:rPr>
-        <w:t xml:space="preserve">port: </w:t>
-      </w:r>
-      <w:r>
-        <w:rPr>
-          <w:rFonts w:ascii="Consolas" w:eastAsia="Times New Roman" w:hAnsi="Consolas" w:cs="Times New Roman"/>
-          <w:color w:val="A31515"/>
-          <w:sz w:val="24"/>
-          <w:szCs w:val="24"/>
-          <w:lang w:val="en-CA" w:eastAsia="en-CA"/>
-        </w:rPr>
-        <w:t>'3306'</w:t>
-      </w:r>
-    </w:p>
-    <w:p>
-      <w:pPr>
-        <w:shd w:val="clear" w:color="auto" w:fill="FFFFFF"/>
-        <w:spacing w:after="0" w:line="330" w:lineRule="atLeast"/>
-        <w:ind w:firstLine="720"/>
-        <w:rPr>
-          <w:rFonts w:ascii="Consolas" w:eastAsia="Times New Roman" w:hAnsi="Consolas" w:cs="Times New Roman"/>
-          <w:color w:val="000000"/>
-          <w:sz w:val="24"/>
-          <w:szCs w:val="24"/>
-          <w:lang w:val="en-CA" w:eastAsia="en-CA"/>
-        </w:rPr>
-      </w:pPr>
-      <w:r>
-        <w:rPr>
-          <w:rFonts w:ascii="Consolas" w:eastAsia="Times New Roman" w:hAnsi="Consolas" w:cs="Times New Roman"/>
-          <w:color w:val="000000"/>
-          <w:sz w:val="24"/>
-          <w:szCs w:val="24"/>
-          <w:lang w:val="en-CA" w:eastAsia="en-CA"/>
-        </w:rPr>
-        <w:t>);</w:t>
-      </w:r>
-    </w:p>
-    <w:p>
-      <w:pPr>
-        <w:pStyle w:val="a3"/>
-        <w:numPr>
-          <w:ilvl w:val="0"/>
-          <w:numId w:val="1"/>
-        </w:numPr>
-      </w:pPr>
-      <w:bookmarkStart w:id="0" w:name="_Hlk506221442"/>
-      <w:r>
-        <w:t>127.0.0.1 means localhost, change the user and password fields to match the username and password you chose for MySQL, the database name is shown in the screenshot below and port is 3306 which is the default. If you change the port while setting up MySQL, make sure to change port to that port number.</w:t>
-      </w:r>
-    </w:p>
-    <w:bookmarkEnd w:id="0"/>
-    <w:p>
-      <w:pPr>
-        <w:pStyle w:val="a3"/>
+        <w:rPr>
+          <w:color w:val="000000" w:themeColor="text1"/>
+        </w:rPr>
       </w:pPr>
       <w:r>
         <w:rPr>
           <w:noProof/>
-          <w:lang w:val="en-US"/>
-        </w:rPr>
-        <w:lastRenderedPageBreak/>
+          <w:color w:val="000000" w:themeColor="text1"/>
+        </w:rPr>
         <w:drawing>
-          <wp:inline distT="0" distB="0" distL="0" distR="0" wp14:anchorId="48A82203" wp14:editId="752DB0F7">
-            <wp:extent cx="4248150" cy="1536700"/>
-            <wp:effectExtent l="0" t="0" r="0" b="6350"/>
-            <wp:docPr id="1" name="Picture 1"/>
+          <wp:inline distT="0" distB="0" distL="0" distR="0" wp14:anchorId="4212BDC4" wp14:editId="6406E7A9">
+            <wp:extent cx="5937250" cy="3009900"/>
+            <wp:effectExtent l="0" t="0" r="6350" b="0"/>
+            <wp:docPr id="3" name="Picture 3"/>
             <wp:cNvGraphicFramePr>
               <a:graphicFrameLocks xmlns:a="http://schemas.openxmlformats.org/drawingml/2006/main" noChangeAspect="1"/>
             </wp:cNvGraphicFramePr>
@@ -612,7 +266,7 @@
                     </pic:cNvPicPr>
                   </pic:nvPicPr>
                   <pic:blipFill>
-                    <a:blip r:embed="rId7">
+                    <a:blip r:embed="rId8" cstate="print">
                       <a:extLst>
                         <a:ext uri="{28A0092B-C50C-407E-A947-70E740481C1C}">
                           <a14:useLocalDpi xmlns:a14="http://schemas.microsoft.com/office/drawing/2010/main" val="0"/>
@@ -627,7 +281,7 @@
                   <pic:spPr bwMode="auto">
                     <a:xfrm>
                       <a:off x="0" y="0"/>
-                      <a:ext cx="4248150" cy="1536700"/>
+                      <a:ext cx="5937250" cy="3009900"/>
                     </a:xfrm>
                     <a:prstGeom prst="rect">
                       <a:avLst/>
@@ -646,51 +300,70 @@
     </w:p>
     <w:p>
       <w:pPr>
-        <w:pStyle w:val="a3"/>
-        <w:shd w:val="clear" w:color="auto" w:fill="FFFFFF"/>
-        <w:spacing w:after="0" w:line="330" w:lineRule="atLeast"/>
-        <w:ind w:left="1440"/>
-        <w:rPr>
-          <w:rFonts w:ascii="Consolas" w:eastAsia="Times New Roman" w:hAnsi="Consolas" w:cs="Times New Roman"/>
-          <w:color w:val="000000"/>
-          <w:sz w:val="24"/>
-          <w:szCs w:val="24"/>
-          <w:lang w:eastAsia="en-CA"/>
-        </w:rPr>
-      </w:pPr>
-    </w:p>
-    <w:p>
-      <w:pPr>
-        <w:pStyle w:val="a3"/>
+        <w:pStyle w:val="ListParagraph"/>
         <w:numPr>
           <w:ilvl w:val="0"/>
           <w:numId w:val="1"/>
         </w:numPr>
       </w:pPr>
       <w:r>
-        <w:t>Now from the directory where localhost.js is located (umbuy</w:t>
-      </w:r>
-      <w:r>
-        <w:t>\project\umbuy\web\</w:t>
-      </w:r>
-      <w:r>
-        <w:t>src\app\persistence), in command line type: node localhost.js. You should get a message like below:</w:t>
-      </w:r>
-    </w:p>
-    <w:p>
-      <w:pPr>
-        <w:pStyle w:val="a3"/>
+        <w:t>Click the + sign as shown above on the home page, enter a connection name and then ok. Enter your password if prompted (I think you will be prompted)</w:t>
+      </w:r>
+    </w:p>
+    <w:p>
+      <w:pPr>
+        <w:pStyle w:val="ListParagraph"/>
+        <w:numPr>
+          <w:ilvl w:val="0"/>
+          <w:numId w:val="1"/>
+        </w:numPr>
+      </w:pPr>
+      <w:r>
+        <w:t>Your newly created connection will appear under MySQL Connections, click on it to open it</w:t>
+      </w:r>
+    </w:p>
+    <w:p>
+      <w:pPr>
+        <w:pStyle w:val="ListParagraph"/>
+        <w:numPr>
+          <w:ilvl w:val="0"/>
+          <w:numId w:val="1"/>
+        </w:numPr>
+      </w:pPr>
+      <w:r>
+        <w:t>Go to File tab -&gt; Open SQL Script and Go to: umbuy/project/umbuy/database and select database.sql</w:t>
+      </w:r>
+    </w:p>
+    <w:p>
+      <w:pPr>
+        <w:pStyle w:val="ListParagraph"/>
+        <w:numPr>
+          <w:ilvl w:val="0"/>
+          <w:numId w:val="1"/>
+        </w:numPr>
+      </w:pPr>
+      <w:r>
+        <w:t>Then click the lightning bolt as below to execute the database.sql script</w:t>
+      </w:r>
+    </w:p>
+    <w:p>
+      <w:pPr>
+        <w:pStyle w:val="ListParagraph"/>
+        <w:numPr>
+          <w:ilvl w:val="0"/>
+          <w:numId w:val="1"/>
+        </w:numPr>
       </w:pPr>
       <w:r>
         <w:rPr>
           <w:noProof/>
-          <w:lang w:val="en-US"/>
-        </w:rPr>
+        </w:rPr>
+        <w:lastRenderedPageBreak/>
         <w:drawing>
-          <wp:inline distT="0" distB="0" distL="0" distR="0" wp14:anchorId="74EAF8CD" wp14:editId="7557C116">
-            <wp:extent cx="2844800" cy="950563"/>
-            <wp:effectExtent l="0" t="0" r="0" b="2540"/>
-            <wp:docPr id="2" name="Picture 2"/>
+          <wp:inline distT="0" distB="0" distL="0" distR="0" wp14:anchorId="77F227F7" wp14:editId="1FF42C50">
+            <wp:extent cx="5937250" cy="2095500"/>
+            <wp:effectExtent l="0" t="0" r="6350" b="0"/>
+            <wp:docPr id="4" name="Picture 4"/>
             <wp:cNvGraphicFramePr>
               <a:graphicFrameLocks xmlns:a="http://schemas.openxmlformats.org/drawingml/2006/main" noChangeAspect="1"/>
             </wp:cNvGraphicFramePr>
@@ -698,13 +371,13 @@
               <a:graphicData uri="http://schemas.openxmlformats.org/drawingml/2006/picture">
                 <pic:pic xmlns:pic="http://schemas.openxmlformats.org/drawingml/2006/picture">
                   <pic:nvPicPr>
-                    <pic:cNvPr id="0" name="Picture 1"/>
+                    <pic:cNvPr id="0" name="Picture 2"/>
                     <pic:cNvPicPr>
                       <a:picLocks noChangeAspect="1" noChangeArrowheads="1"/>
                     </pic:cNvPicPr>
                   </pic:nvPicPr>
                   <pic:blipFill>
-                    <a:blip r:embed="rId8">
+                    <a:blip r:embed="rId9" cstate="print">
                       <a:extLst>
                         <a:ext uri="{28A0092B-C50C-407E-A947-70E740481C1C}">
                           <a14:useLocalDpi xmlns:a14="http://schemas.microsoft.com/office/drawing/2010/main" val="0"/>
@@ -719,7 +392,7 @@
                   <pic:spPr bwMode="auto">
                     <a:xfrm>
                       <a:off x="0" y="0"/>
-                      <a:ext cx="2881380" cy="962786"/>
+                      <a:ext cx="5937250" cy="2095500"/>
                     </a:xfrm>
                     <a:prstGeom prst="rect">
                       <a:avLst/>
@@ -738,124 +411,28 @@
     </w:p>
     <w:p>
       <w:pPr>
-        <w:pStyle w:val="a3"/>
+        <w:pStyle w:val="ListParagraph"/>
         <w:numPr>
           <w:ilvl w:val="0"/>
           <w:numId w:val="1"/>
         </w:numPr>
       </w:pPr>
       <w:r>
-        <w:t>Now, you can test it out and refer to umbuy</w:t>
-      </w:r>
-      <w:r>
-        <w:t>\project\umbuy\web\documentation</w:t>
-      </w:r>
-      <w:r>
-        <w:t>\</w:t>
-      </w:r>
-      <w:r>
-        <w:t>http_api_documentation.docx</w:t>
-      </w:r>
-    </w:p>
-    <w:p>
-      <w:pPr>
-        <w:pStyle w:val="a3"/>
+        <w:t>If you right click on the left side and click refresh all, you should be able to see the project4350 database and under tables, the advertisements table</w:t>
+      </w:r>
+    </w:p>
+    <w:p>
+      <w:pPr>
+        <w:pStyle w:val="ListParagraph"/>
         <w:numPr>
           <w:ilvl w:val="0"/>
           <w:numId w:val="1"/>
         </w:numPr>
-        <w:rPr>
-          <w:b/>
-          <w:color w:val="FF0000"/>
-        </w:rPr>
-      </w:pPr>
-      <w:r>
-        <w:rPr>
-          <w:b/>
-          <w:color w:val="FF0000"/>
-        </w:rPr>
-        <w:t>Important Note</w:t>
-      </w:r>
-      <w:r>
-        <w:rPr>
-          <w:b/>
-          <w:color w:val="FF0000"/>
-        </w:rPr>
-        <w:t xml:space="preserve">: You need to run </w:t>
-      </w:r>
-      <w:r>
-        <w:rPr>
-          <w:b/>
-          <w:color w:val="0070C0"/>
-        </w:rPr>
-        <w:t>node localhost.js</w:t>
-      </w:r>
-      <w:r>
-        <w:rPr>
-          <w:b/>
-          <w:color w:val="0070C0"/>
-        </w:rPr>
-        <w:t xml:space="preserve"> </w:t>
-      </w:r>
-      <w:r>
-        <w:rPr>
-          <w:b/>
-          <w:color w:val="FF0000"/>
-        </w:rPr>
-        <w:t>and</w:t>
-      </w:r>
-      <w:r>
-        <w:rPr>
-          <w:b/>
-          <w:color w:val="0070C0"/>
-        </w:rPr>
-        <w:t xml:space="preserve"> ng serve </w:t>
-      </w:r>
-      <w:r>
-        <w:rPr>
-          <w:b/>
-          <w:color w:val="FF0000"/>
-        </w:rPr>
-        <w:t>at the same time ( therefore 2 different command prompts or powershells)</w:t>
-      </w:r>
-      <w:r>
-        <w:rPr>
-          <w:b/>
-          <w:color w:val="FF0000"/>
-        </w:rPr>
-        <w:t>.</w:t>
-      </w:r>
-    </w:p>
-    <w:p>
-      <w:pPr>
-        <w:pStyle w:val="a3"/>
-        <w:numPr>
-          <w:ilvl w:val="0"/>
-          <w:numId w:val="1"/>
-        </w:numPr>
-        <w:rPr>
-          <w:b/>
-          <w:color w:val="000000" w:themeColor="text1"/>
-        </w:rPr>
-      </w:pPr>
-      <w:r>
-        <w:rPr>
-          <w:b/>
-          <w:color w:val="000000" w:themeColor="text1"/>
-        </w:rPr>
-        <w:t>CHECK: To make sure you set the database up correctly, do node localhost.js and then once you see the message as above, open your browser and type localhost:3000/api/ads and you should get [] since there is no data locally at first. If you have data from the previous snapshot, then it’s fine if you get data back as long as there is no error in the command line or browser. It should look like below if there is no data:</w:t>
-      </w:r>
-    </w:p>
-    <w:p/>
-    <w:p/>
-    <w:p/>
-    <w:p/>
-    <w:p/>
-    <w:p/>
-    <w:p/>
-    <w:p/>
-    <w:p/>
-    <w:p/>
+      </w:pPr>
+      <w:r>
+        <w:t>You should be able to use the database now.</w:t>
+      </w:r>
+    </w:p>
     <w:p/>
     <w:p>
       <w:pPr>
@@ -869,7 +446,6 @@
           <w:b/>
           <w:u w:val="single"/>
         </w:rPr>
-        <w:lastRenderedPageBreak/>
         <w:t>Database Setup for Mac</w:t>
       </w:r>
     </w:p>
@@ -880,7 +456,7 @@
     </w:p>
     <w:p>
       <w:pPr>
-        <w:pStyle w:val="a3"/>
+        <w:pStyle w:val="ListParagraph"/>
         <w:numPr>
           <w:ilvl w:val="0"/>
           <w:numId w:val="2"/>
@@ -904,7 +480,7 @@
     </w:p>
     <w:p>
       <w:pPr>
-        <w:pStyle w:val="a3"/>
+        <w:pStyle w:val="ListParagraph"/>
         <w:numPr>
           <w:ilvl w:val="0"/>
           <w:numId w:val="2"/>
@@ -916,7 +492,7 @@
     </w:p>
     <w:p>
       <w:pPr>
-        <w:pStyle w:val="a3"/>
+        <w:pStyle w:val="ListParagraph"/>
         <w:numPr>
           <w:ilvl w:val="0"/>
           <w:numId w:val="2"/>
@@ -928,7 +504,7 @@
     </w:p>
     <w:p>
       <w:pPr>
-        <w:pStyle w:val="a3"/>
+        <w:pStyle w:val="ListParagraph"/>
         <w:numPr>
           <w:ilvl w:val="0"/>
           <w:numId w:val="2"/>
@@ -948,8 +524,6 @@
       <w:r>
         <w:t xml:space="preserve"> the database and table for project UMBUY </w:t>
       </w:r>
-      <w:bookmarkStart w:id="1" w:name="_GoBack"/>
-      <w:bookmarkEnd w:id="1"/>
       <w:r>
         <w:t>running locally.</w:t>
       </w:r>
@@ -965,7 +539,7 @@
 </file>
 
 <file path=word/endnotes.xml><?xml version="1.0" encoding="utf-8"?>
-<w:endnotes xmlns:wpc="http://schemas.microsoft.com/office/word/2010/wordprocessingCanvas" xmlns:cx="http://schemas.microsoft.com/office/drawing/2014/chartex" xmlns:cx1="http://schemas.microsoft.com/office/drawing/2015/9/8/chartex" xmlns:mc="http://schemas.openxmlformats.org/markup-compatibility/2006" xmlns:o="urn:schemas-microsoft-com:office:office" xmlns:r="http://schemas.openxmlformats.org/officeDocument/2006/relationships" xmlns:m="http://schemas.openxmlformats.org/officeDocument/2006/math" xmlns:v="urn:schemas-microsoft-com:vml" xmlns:wp14="http://schemas.microsoft.com/office/word/2010/wordprocessingDrawing" xmlns:wp="http://schemas.openxmlformats.org/drawingml/2006/wordprocessingDrawing" xmlns:w10="urn:schemas-microsoft-com:office:word" xmlns:w="http://schemas.openxmlformats.org/wordprocessingml/2006/main" xmlns:w14="http://schemas.microsoft.com/office/word/2010/wordml" xmlns:w15="http://schemas.microsoft.com/office/word/2012/wordml" xmlns:w16se="http://schemas.microsoft.com/office/word/2015/wordml/symex" xmlns:wpg="http://schemas.microsoft.com/office/word/2010/wordprocessingGroup" xmlns:wpi="http://schemas.microsoft.com/office/word/2010/wordprocessingInk" xmlns:wne="http://schemas.microsoft.com/office/word/2006/wordml" xmlns:wps="http://schemas.microsoft.com/office/word/2010/wordprocessingShape" mc:Ignorable="w14 w15 w16se wp14">
+<w:endnotes xmlns:wpc="http://schemas.microsoft.com/office/word/2010/wordprocessingCanvas" xmlns:cx="http://schemas.microsoft.com/office/drawing/2014/chartex" xmlns:cx1="http://schemas.microsoft.com/office/drawing/2015/9/8/chartex" xmlns:cx2="http://schemas.microsoft.com/office/drawing/2015/10/21/chartex" xmlns:cx3="http://schemas.microsoft.com/office/drawing/2016/5/9/chartex" xmlns:cx4="http://schemas.microsoft.com/office/drawing/2016/5/10/chartex" xmlns:cx5="http://schemas.microsoft.com/office/drawing/2016/5/11/chartex" xmlns:cx6="http://schemas.microsoft.com/office/drawing/2016/5/12/chartex" xmlns:cx7="http://schemas.microsoft.com/office/drawing/2016/5/13/chartex" xmlns:cx8="http://schemas.microsoft.com/office/drawing/2016/5/14/chartex" xmlns:mc="http://schemas.openxmlformats.org/markup-compatibility/2006" xmlns:aink="http://schemas.microsoft.com/office/drawing/2016/ink" xmlns:am3d="http://schemas.microsoft.com/office/drawing/2017/model3d" xmlns:o="urn:schemas-microsoft-com:office:office" xmlns:r="http://schemas.openxmlformats.org/officeDocument/2006/relationships" xmlns:m="http://schemas.openxmlformats.org/officeDocument/2006/math" xmlns:v="urn:schemas-microsoft-com:vml" xmlns:wp14="http://schemas.microsoft.com/office/word/2010/wordprocessingDrawing" xmlns:wp="http://schemas.openxmlformats.org/drawingml/2006/wordprocessingDrawing" xmlns:w10="urn:schemas-microsoft-com:office:word" xmlns:w="http://schemas.openxmlformats.org/wordprocessingml/2006/main" xmlns:w14="http://schemas.microsoft.com/office/word/2010/wordml" xmlns:w15="http://schemas.microsoft.com/office/word/2012/wordml" xmlns:w16cid="http://schemas.microsoft.com/office/word/2016/wordml/cid" xmlns:w16se="http://schemas.microsoft.com/office/word/2015/wordml/symex" xmlns:wpg="http://schemas.microsoft.com/office/word/2010/wordprocessingGroup" xmlns:wpi="http://schemas.microsoft.com/office/word/2010/wordprocessingInk" xmlns:wne="http://schemas.microsoft.com/office/word/2006/wordml" xmlns:wps="http://schemas.microsoft.com/office/word/2010/wordprocessingShape" mc:Ignorable="w14 w15 w16se w16cid wp14">
   <w:endnote w:type="separator" w:id="-1">
     <w:p>
       <w:pPr>
@@ -990,7 +564,7 @@
 </file>
 
 <file path=word/footnotes.xml><?xml version="1.0" encoding="utf-8"?>
-<w:footnotes xmlns:wpc="http://schemas.microsoft.com/office/word/2010/wordprocessingCanvas" xmlns:cx="http://schemas.microsoft.com/office/drawing/2014/chartex" xmlns:cx1="http://schemas.microsoft.com/office/drawing/2015/9/8/chartex" xmlns:mc="http://schemas.openxmlformats.org/markup-compatibility/2006" xmlns:o="urn:schemas-microsoft-com:office:office" xmlns:r="http://schemas.openxmlformats.org/officeDocument/2006/relationships" xmlns:m="http://schemas.openxmlformats.org/officeDocument/2006/math" xmlns:v="urn:schemas-microsoft-com:vml" xmlns:wp14="http://schemas.microsoft.com/office/word/2010/wordprocessingDrawing" xmlns:wp="http://schemas.openxmlformats.org/drawingml/2006/wordprocessingDrawing" xmlns:w10="urn:schemas-microsoft-com:office:word" xmlns:w="http://schemas.openxmlformats.org/wordprocessingml/2006/main" xmlns:w14="http://schemas.microsoft.com/office/word/2010/wordml" xmlns:w15="http://schemas.microsoft.com/office/word/2012/wordml" xmlns:w16se="http://schemas.microsoft.com/office/word/2015/wordml/symex" xmlns:wpg="http://schemas.microsoft.com/office/word/2010/wordprocessingGroup" xmlns:wpi="http://schemas.microsoft.com/office/word/2010/wordprocessingInk" xmlns:wne="http://schemas.microsoft.com/office/word/2006/wordml" xmlns:wps="http://schemas.microsoft.com/office/word/2010/wordprocessingShape" mc:Ignorable="w14 w15 w16se wp14">
+<w:footnotes xmlns:wpc="http://schemas.microsoft.com/office/word/2010/wordprocessingCanvas" xmlns:cx="http://schemas.microsoft.com/office/drawing/2014/chartex" xmlns:cx1="http://schemas.microsoft.com/office/drawing/2015/9/8/chartex" xmlns:cx2="http://schemas.microsoft.com/office/drawing/2015/10/21/chartex" xmlns:cx3="http://schemas.microsoft.com/office/drawing/2016/5/9/chartex" xmlns:cx4="http://schemas.microsoft.com/office/drawing/2016/5/10/chartex" xmlns:cx5="http://schemas.microsoft.com/office/drawing/2016/5/11/chartex" xmlns:cx6="http://schemas.microsoft.com/office/drawing/2016/5/12/chartex" xmlns:cx7="http://schemas.microsoft.com/office/drawing/2016/5/13/chartex" xmlns:cx8="http://schemas.microsoft.com/office/drawing/2016/5/14/chartex" xmlns:mc="http://schemas.openxmlformats.org/markup-compatibility/2006" xmlns:aink="http://schemas.microsoft.com/office/drawing/2016/ink" xmlns:am3d="http://schemas.microsoft.com/office/drawing/2017/model3d" xmlns:o="urn:schemas-microsoft-com:office:office" xmlns:r="http://schemas.openxmlformats.org/officeDocument/2006/relationships" xmlns:m="http://schemas.openxmlformats.org/officeDocument/2006/math" xmlns:v="urn:schemas-microsoft-com:vml" xmlns:wp14="http://schemas.microsoft.com/office/word/2010/wordprocessingDrawing" xmlns:wp="http://schemas.openxmlformats.org/drawingml/2006/wordprocessingDrawing" xmlns:w10="urn:schemas-microsoft-com:office:word" xmlns:w="http://schemas.openxmlformats.org/wordprocessingml/2006/main" xmlns:w14="http://schemas.microsoft.com/office/word/2010/wordml" xmlns:w15="http://schemas.microsoft.com/office/word/2012/wordml" xmlns:w16cid="http://schemas.microsoft.com/office/word/2016/wordml/cid" xmlns:w16se="http://schemas.microsoft.com/office/word/2015/wordml/symex" xmlns:wpg="http://schemas.microsoft.com/office/word/2010/wordprocessingGroup" xmlns:wpi="http://schemas.microsoft.com/office/word/2010/wordprocessingInk" xmlns:wne="http://schemas.microsoft.com/office/word/2006/wordml" xmlns:wps="http://schemas.microsoft.com/office/word/2010/wordprocessingShape" mc:Ignorable="w14 w15 w16se w16cid wp14">
   <w:footnote w:type="separator" w:id="-1">
     <w:p>
       <w:pPr>
@@ -1015,7 +589,7 @@
 </file>
 
 <file path=word/numbering.xml><?xml version="1.0" encoding="utf-8"?>
-<w:numbering xmlns:wpc="http://schemas.microsoft.com/office/word/2010/wordprocessingCanvas" xmlns:cx="http://schemas.microsoft.com/office/drawing/2014/chartex" xmlns:cx1="http://schemas.microsoft.com/office/drawing/2015/9/8/chartex" xmlns:mc="http://schemas.openxmlformats.org/markup-compatibility/2006" xmlns:o="urn:schemas-microsoft-com:office:office" xmlns:r="http://schemas.openxmlformats.org/officeDocument/2006/relationships" xmlns:m="http://schemas.openxmlformats.org/officeDocument/2006/math" xmlns:v="urn:schemas-microsoft-com:vml" xmlns:wp14="http://schemas.microsoft.com/office/word/2010/wordprocessingDrawing" xmlns:wp="http://schemas.openxmlformats.org/drawingml/2006/wordprocessingDrawing" xmlns:w10="urn:schemas-microsoft-com:office:word" xmlns:w="http://schemas.openxmlformats.org/wordprocessingml/2006/main" xmlns:w14="http://schemas.microsoft.com/office/word/2010/wordml" xmlns:w15="http://schemas.microsoft.com/office/word/2012/wordml" xmlns:w16se="http://schemas.microsoft.com/office/word/2015/wordml/symex" xmlns:wpg="http://schemas.microsoft.com/office/word/2010/wordprocessingGroup" xmlns:wpi="http://schemas.microsoft.com/office/word/2010/wordprocessingInk" xmlns:wne="http://schemas.microsoft.com/office/word/2006/wordml" xmlns:wps="http://schemas.microsoft.com/office/word/2010/wordprocessingShape" mc:Ignorable="w14 w15 w16se wp14">
+<w:numbering xmlns:wpc="http://schemas.microsoft.com/office/word/2010/wordprocessingCanvas" xmlns:cx="http://schemas.microsoft.com/office/drawing/2014/chartex" xmlns:cx1="http://schemas.microsoft.com/office/drawing/2015/9/8/chartex" xmlns:cx2="http://schemas.microsoft.com/office/drawing/2015/10/21/chartex" xmlns:cx3="http://schemas.microsoft.com/office/drawing/2016/5/9/chartex" xmlns:cx4="http://schemas.microsoft.com/office/drawing/2016/5/10/chartex" xmlns:cx5="http://schemas.microsoft.com/office/drawing/2016/5/11/chartex" xmlns:cx6="http://schemas.microsoft.com/office/drawing/2016/5/12/chartex" xmlns:cx7="http://schemas.microsoft.com/office/drawing/2016/5/13/chartex" xmlns:cx8="http://schemas.microsoft.com/office/drawing/2016/5/14/chartex" xmlns:mc="http://schemas.openxmlformats.org/markup-compatibility/2006" xmlns:aink="http://schemas.microsoft.com/office/drawing/2016/ink" xmlns:am3d="http://schemas.microsoft.com/office/drawing/2017/model3d" xmlns:o="urn:schemas-microsoft-com:office:office" xmlns:r="http://schemas.openxmlformats.org/officeDocument/2006/relationships" xmlns:m="http://schemas.openxmlformats.org/officeDocument/2006/math" xmlns:v="urn:schemas-microsoft-com:vml" xmlns:wp14="http://schemas.microsoft.com/office/word/2010/wordprocessingDrawing" xmlns:wp="http://schemas.openxmlformats.org/drawingml/2006/wordprocessingDrawing" xmlns:w10="urn:schemas-microsoft-com:office:word" xmlns:w="http://schemas.openxmlformats.org/wordprocessingml/2006/main" xmlns:w14="http://schemas.microsoft.com/office/word/2010/wordml" xmlns:w15="http://schemas.microsoft.com/office/word/2012/wordml" xmlns:w16cid="http://schemas.microsoft.com/office/word/2016/wordml/cid" xmlns:w16se="http://schemas.microsoft.com/office/word/2015/wordml/symex" xmlns:wpg="http://schemas.microsoft.com/office/word/2010/wordprocessingGroup" xmlns:wpi="http://schemas.microsoft.com/office/word/2010/wordprocessingInk" xmlns:wne="http://schemas.microsoft.com/office/word/2006/wordml" xmlns:wps="http://schemas.microsoft.com/office/word/2010/wordprocessingShape" mc:Ignorable="w14 w15 w16se w16cid wp14">
   <w:abstractNum w:abstractNumId="0" w15:restartNumberingAfterBreak="0">
     <w:nsid w:val="0B0D1AFC"/>
     <w:multiLevelType w:val="hybridMultilevel"/>
@@ -1204,7 +778,7 @@
 </file>
 
 <file path=word/styles.xml><?xml version="1.0" encoding="utf-8"?>
-<w:styles xmlns:mc="http://schemas.openxmlformats.org/markup-compatibility/2006" xmlns:r="http://schemas.openxmlformats.org/officeDocument/2006/relationships" xmlns:w="http://schemas.openxmlformats.org/wordprocessingml/2006/main" xmlns:w14="http://schemas.microsoft.com/office/word/2010/wordml" xmlns:w15="http://schemas.microsoft.com/office/word/2012/wordml" xmlns:w16se="http://schemas.microsoft.com/office/word/2015/wordml/symex" mc:Ignorable="w14 w15 w16se">
+<w:styles xmlns:mc="http://schemas.openxmlformats.org/markup-compatibility/2006" xmlns:r="http://schemas.openxmlformats.org/officeDocument/2006/relationships" xmlns:w="http://schemas.openxmlformats.org/wordprocessingml/2006/main" xmlns:w14="http://schemas.microsoft.com/office/word/2010/wordml" xmlns:w15="http://schemas.microsoft.com/office/word/2012/wordml" xmlns:w16cid="http://schemas.microsoft.com/office/word/2016/wordml/cid" xmlns:w16se="http://schemas.microsoft.com/office/word/2015/wordml/symex" mc:Ignorable="w14 w15 w16se w16cid">
   <w:docDefaults>
     <w:rPrDefault>
       <w:rPr>
@@ -1220,7 +794,7 @@
       </w:pPr>
     </w:pPrDefault>
   </w:docDefaults>
-  <w:latentStyles w:defLockedState="0" w:defUIPriority="99" w:defSemiHidden="0" w:defUnhideWhenUsed="0" w:defQFormat="0" w:count="371">
+  <w:latentStyles w:defLockedState="0" w:defUIPriority="99" w:defSemiHidden="0" w:defUnhideWhenUsed="0" w:defQFormat="0" w:count="375">
     <w:lsdException w:name="Normal" w:uiPriority="0" w:qFormat="1"/>
     <w:lsdException w:name="heading 1" w:uiPriority="9" w:qFormat="1"/>
     <w:lsdException w:name="heading 2" w:semiHidden="1" w:uiPriority="9" w:unhideWhenUsed="1" w:qFormat="1"/>
@@ -1326,7 +900,6 @@
     <w:lsdException w:name="HTML Sample" w:semiHidden="1" w:unhideWhenUsed="1"/>
     <w:lsdException w:name="HTML Typewriter" w:semiHidden="1" w:unhideWhenUsed="1"/>
     <w:lsdException w:name="HTML Variable" w:semiHidden="1" w:unhideWhenUsed="1"/>
-    <w:lsdException w:name="Normal Table" w:semiHidden="1" w:unhideWhenUsed="1"/>
     <w:lsdException w:name="annotation subject" w:semiHidden="1" w:unhideWhenUsed="1"/>
     <w:lsdException w:name="No List" w:semiHidden="1" w:unhideWhenUsed="1"/>
     <w:lsdException w:name="Outline List 1" w:semiHidden="1" w:unhideWhenUsed="1"/>
@@ -1370,10 +943,8 @@
     <w:lsdException w:name="Table Elegant" w:semiHidden="1" w:unhideWhenUsed="1"/>
     <w:lsdException w:name="Table Professional" w:semiHidden="1" w:unhideWhenUsed="1"/>
     <w:lsdException w:name="Table Subtle 1" w:semiHidden="1" w:unhideWhenUsed="1"/>
-    <w:lsdException w:name="Table Subtle 2" w:semiHidden="1" w:unhideWhenUsed="1"/>
     <w:lsdException w:name="Table Web 1" w:semiHidden="1" w:unhideWhenUsed="1"/>
     <w:lsdException w:name="Table Web 2" w:semiHidden="1" w:unhideWhenUsed="1"/>
-    <w:lsdException w:name="Table Web 3" w:semiHidden="1" w:unhideWhenUsed="1"/>
     <w:lsdException w:name="Balloon Text" w:semiHidden="1" w:unhideWhenUsed="1"/>
     <w:lsdException w:name="Table Grid" w:uiPriority="39"/>
     <w:lsdException w:name="Table Theme" w:semiHidden="1" w:unhideWhenUsed="1"/>
@@ -1592,8 +1163,12 @@
     <w:lsdException w:name="List Table 5 Dark Accent 6" w:uiPriority="50"/>
     <w:lsdException w:name="List Table 6 Colorful Accent 6" w:uiPriority="51"/>
     <w:lsdException w:name="List Table 7 Colorful Accent 6" w:uiPriority="52"/>
+    <w:lsdException w:name="Mention" w:semiHidden="1" w:unhideWhenUsed="1"/>
+    <w:lsdException w:name="Smart Hyperlink" w:semiHidden="1" w:unhideWhenUsed="1"/>
+    <w:lsdException w:name="Hashtag" w:semiHidden="1" w:unhideWhenUsed="1"/>
+    <w:lsdException w:name="Unresolved Mention" w:semiHidden="1" w:unhideWhenUsed="1"/>
   </w:latentStyles>
-  <w:style w:type="paragraph" w:default="1" w:styleId="a">
+  <w:style w:type="paragraph" w:default="1" w:styleId="Normal">
     <w:name w:val="Normal"/>
     <w:qFormat/>
     <w:rsid w:val="009F0DC9"/>
@@ -1602,12 +1177,13 @@
       <w:lang w:val="en-GB" w:eastAsia="ja-JP"/>
     </w:rPr>
   </w:style>
-  <w:style w:type="character" w:default="1" w:styleId="a0">
+  <w:style w:type="character" w:default="1" w:styleId="DefaultParagraphFont">
     <w:name w:val="Default Paragraph Font"/>
     <w:uiPriority w:val="1"/>
+    <w:semiHidden/>
     <w:unhideWhenUsed/>
   </w:style>
-  <w:style w:type="table" w:default="1" w:styleId="a1">
+  <w:style w:type="table" w:default="1" w:styleId="TableNormal">
     <w:name w:val="Normal Table"/>
     <w:uiPriority w:val="99"/>
     <w:semiHidden/>
@@ -1622,15 +1198,15 @@
       </w:tblCellMar>
     </w:tblPr>
   </w:style>
-  <w:style w:type="numbering" w:default="1" w:styleId="a2">
+  <w:style w:type="numbering" w:default="1" w:styleId="NoList">
     <w:name w:val="No List"/>
     <w:uiPriority w:val="99"/>
     <w:semiHidden/>
     <w:unhideWhenUsed/>
   </w:style>
-  <w:style w:type="paragraph" w:styleId="a3">
+  <w:style w:type="paragraph" w:styleId="ListParagraph">
     <w:name w:val="List Paragraph"/>
-    <w:basedOn w:val="a"/>
+    <w:basedOn w:val="Normal"/>
     <w:uiPriority w:val="34"/>
     <w:qFormat/>
     <w:rsid w:val="009F0DC9"/>
@@ -1639,10 +1215,10 @@
       <w:contextualSpacing/>
     </w:pPr>
   </w:style>
-  <w:style w:type="paragraph" w:styleId="a4">
+  <w:style w:type="paragraph" w:styleId="Header">
     <w:name w:val="header"/>
-    <w:basedOn w:val="a"/>
-    <w:link w:val="Char"/>
+    <w:basedOn w:val="Normal"/>
+    <w:link w:val="HeaderChar"/>
     <w:uiPriority w:val="99"/>
     <w:unhideWhenUsed/>
     <w:rsid w:val="00255067"/>
@@ -1654,10 +1230,10 @@
       <w:spacing w:after="0" w:line="240" w:lineRule="auto"/>
     </w:pPr>
   </w:style>
-  <w:style w:type="character" w:customStyle="1" w:styleId="Char">
-    <w:name w:val="머리글 Char"/>
-    <w:basedOn w:val="a0"/>
-    <w:link w:val="a4"/>
+  <w:style w:type="character" w:customStyle="1" w:styleId="HeaderChar">
+    <w:name w:val="Header Char"/>
+    <w:basedOn w:val="DefaultParagraphFont"/>
+    <w:link w:val="Header"/>
     <w:uiPriority w:val="99"/>
     <w:rsid w:val="00255067"/>
     <w:rPr>
@@ -1665,10 +1241,10 @@
       <w:lang w:val="en-GB" w:eastAsia="ja-JP"/>
     </w:rPr>
   </w:style>
-  <w:style w:type="paragraph" w:styleId="a5">
+  <w:style w:type="paragraph" w:styleId="Footer">
     <w:name w:val="footer"/>
-    <w:basedOn w:val="a"/>
-    <w:link w:val="Char0"/>
+    <w:basedOn w:val="Normal"/>
+    <w:link w:val="FooterChar"/>
     <w:uiPriority w:val="99"/>
     <w:unhideWhenUsed/>
     <w:rsid w:val="00255067"/>
@@ -1680,15 +1256,26 @@
       <w:spacing w:after="0" w:line="240" w:lineRule="auto"/>
     </w:pPr>
   </w:style>
-  <w:style w:type="character" w:customStyle="1" w:styleId="Char0">
-    <w:name w:val="바닥글 Char"/>
-    <w:basedOn w:val="a0"/>
-    <w:link w:val="a5"/>
+  <w:style w:type="character" w:customStyle="1" w:styleId="FooterChar">
+    <w:name w:val="Footer Char"/>
+    <w:basedOn w:val="DefaultParagraphFont"/>
+    <w:link w:val="Footer"/>
     <w:uiPriority w:val="99"/>
     <w:rsid w:val="00255067"/>
     <w:rPr>
       <w:rFonts w:eastAsiaTheme="minorEastAsia"/>
       <w:lang w:val="en-GB" w:eastAsia="ja-JP"/>
+    </w:rPr>
+  </w:style>
+  <w:style w:type="character" w:styleId="Hyperlink">
+    <w:name w:val="Hyperlink"/>
+    <w:basedOn w:val="DefaultParagraphFont"/>
+    <w:uiPriority w:val="99"/>
+    <w:unhideWhenUsed/>
+    <w:rsid w:val="0027792E"/>
+    <w:rPr>
+      <w:color w:val="0563C1" w:themeColor="hyperlink"/>
+      <w:u w:val="single"/>
     </w:rPr>
   </w:style>
 </w:styles>

</xml_diff>